<commit_message>
added clarification notes for the ERD doc
</commit_message>
<xml_diff>
--- a/designDocs/databaseDocs/ERD.docx
+++ b/designDocs/databaseDocs/ERD.docx
@@ -1,8 +1,108 @@
 
 <file path=word/document.xml><?xml version="1.0" encoding="utf-8"?>
-<w:document xmlns:wpc="http://schemas.microsoft.com/office/word/2010/wordprocessingCanvas" xmlns:cx="http://schemas.microsoft.com/office/drawing/2014/chartex" xmlns:mc="http://schemas.openxmlformats.org/markup-compatibility/2006" xmlns:o="urn:schemas-microsoft-com:office:office" xmlns:r="http://schemas.openxmlformats.org/officeDocument/2006/relationships" xmlns:m="http://schemas.openxmlformats.org/officeDocument/2006/math" xmlns:v="urn:schemas-microsoft-com:vml" xmlns:wp14="http://schemas.microsoft.com/office/word/2010/wordprocessingDrawing" xmlns:wp="http://schemas.openxmlformats.org/drawingml/2006/wordprocessingDrawing" xmlns:w10="urn:schemas-microsoft-com:office:word" xmlns:w="http://schemas.openxmlformats.org/wordprocessingml/2006/main" xmlns:w14="http://schemas.microsoft.com/office/word/2010/wordml" xmlns:w15="http://schemas.microsoft.com/office/word/2012/wordml" xmlns:w16se="http://schemas.microsoft.com/office/word/2015/wordml/symex" xmlns:wpg="http://schemas.microsoft.com/office/word/2010/wordprocessingGroup" xmlns:wpi="http://schemas.microsoft.com/office/word/2010/wordprocessingInk" xmlns:wne="http://schemas.microsoft.com/office/word/2006/wordml" xmlns:wps="http://schemas.microsoft.com/office/word/2010/wordprocessingShape" mc:Ignorable="w14 w15 w16se wp14">
+<w:document xmlns:wpc="http://schemas.microsoft.com/office/word/2010/wordprocessingCanvas" xmlns:cx="http://schemas.microsoft.com/office/drawing/2014/chartex" xmlns:cx1="http://schemas.microsoft.com/office/drawing/2015/9/8/chartex" xmlns:mc="http://schemas.openxmlformats.org/markup-compatibility/2006" xmlns:o="urn:schemas-microsoft-com:office:office" xmlns:r="http://schemas.openxmlformats.org/officeDocument/2006/relationships" xmlns:m="http://schemas.openxmlformats.org/officeDocument/2006/math" xmlns:v="urn:schemas-microsoft-com:vml" xmlns:wp14="http://schemas.microsoft.com/office/word/2010/wordprocessingDrawing" xmlns:wp="http://schemas.openxmlformats.org/drawingml/2006/wordprocessingDrawing" xmlns:w10="urn:schemas-microsoft-com:office:word" xmlns:w="http://schemas.openxmlformats.org/wordprocessingml/2006/main" xmlns:w14="http://schemas.microsoft.com/office/word/2010/wordml" xmlns:w15="http://schemas.microsoft.com/office/word/2012/wordml" xmlns:w16se="http://schemas.microsoft.com/office/word/2015/wordml/symex" xmlns:wpg="http://schemas.microsoft.com/office/word/2010/wordprocessingGroup" xmlns:wpi="http://schemas.microsoft.com/office/word/2010/wordprocessingInk" xmlns:wne="http://schemas.microsoft.com/office/word/2006/wordml" xmlns:wps="http://schemas.microsoft.com/office/word/2010/wordprocessingShape" mc:Ignorable="w14 w15 w16se wp14">
   <w:body>
     <w:p>
+      <w:r>
+        <w:rPr>
+          <w:noProof/>
+        </w:rPr>
+        <mc:AlternateContent>
+          <mc:Choice Requires="wps">
+            <w:drawing>
+              <wp:anchor distT="0" distB="0" distL="114300" distR="114300" simplePos="0" relativeHeight="251660288" behindDoc="0" locked="0" layoutInCell="1" allowOverlap="1" wp14:anchorId="493178D1" wp14:editId="09F4CD0F">
+                <wp:simplePos x="0" y="0"/>
+                <wp:positionH relativeFrom="margin">
+                  <wp:align>right</wp:align>
+                </wp:positionH>
+                <wp:positionV relativeFrom="paragraph">
+                  <wp:posOffset>0</wp:posOffset>
+                </wp:positionV>
+                <wp:extent cx="2351405" cy="314325"/>
+                <wp:effectExtent l="0" t="0" r="10795" b="28575"/>
+                <wp:wrapNone/>
+                <wp:docPr id="4" name="Rectangle 4"/>
+                <wp:cNvGraphicFramePr/>
+                <a:graphic xmlns:a="http://schemas.openxmlformats.org/drawingml/2006/main">
+                  <a:graphicData uri="http://schemas.microsoft.com/office/word/2010/wordprocessingShape">
+                    <wps:wsp>
+                      <wps:cNvSpPr/>
+                      <wps:spPr>
+                        <a:xfrm>
+                          <a:off x="0" y="0"/>
+                          <a:ext cx="2351405" cy="314325"/>
+                        </a:xfrm>
+                        <a:prstGeom prst="rect">
+                          <a:avLst/>
+                        </a:prstGeom>
+                      </wps:spPr>
+                      <wps:style>
+                        <a:lnRef idx="2">
+                          <a:schemeClr val="accent1">
+                            <a:shade val="50000"/>
+                          </a:schemeClr>
+                        </a:lnRef>
+                        <a:fillRef idx="1">
+                          <a:schemeClr val="accent1"/>
+                        </a:fillRef>
+                        <a:effectRef idx="0">
+                          <a:schemeClr val="accent1"/>
+                        </a:effectRef>
+                        <a:fontRef idx="minor">
+                          <a:schemeClr val="lt1"/>
+                        </a:fontRef>
+                      </wps:style>
+                      <wps:txbx>
+                        <w:txbxContent>
+                          <w:p>
+                            <w:pPr>
+                              <w:jc w:val="center"/>
+                            </w:pPr>
+                            <w:r>
+                              <w:t>USER</w:t>
+                            </w:r>
+                          </w:p>
+                        </w:txbxContent>
+                      </wps:txbx>
+                      <wps:bodyPr rot="0" spcFirstLastPara="0" vertOverflow="overflow" horzOverflow="overflow" vert="horz" wrap="square" lIns="91440" tIns="45720" rIns="91440" bIns="45720" numCol="1" spcCol="0" rtlCol="0" fromWordArt="0" anchor="ctr" anchorCtr="0" forceAA="0" compatLnSpc="1">
+                        <a:prstTxWarp prst="textNoShape">
+                          <a:avLst/>
+                        </a:prstTxWarp>
+                        <a:noAutofit/>
+                      </wps:bodyPr>
+                    </wps:wsp>
+                  </a:graphicData>
+                </a:graphic>
+                <wp14:sizeRelH relativeFrom="margin">
+                  <wp14:pctWidth>0</wp14:pctWidth>
+                </wp14:sizeRelH>
+                <wp14:sizeRelV relativeFrom="margin">
+                  <wp14:pctHeight>0</wp14:pctHeight>
+                </wp14:sizeRelV>
+              </wp:anchor>
+            </w:drawing>
+          </mc:Choice>
+          <mc:Fallback>
+            <w:pict>
+              <v:rect w14:anchorId="493178D1" id="Rectangle 4" o:spid="_x0000_s1026" style="position:absolute;margin-left:133.95pt;margin-top:0;width:185.15pt;height:24.75pt;z-index:251660288;visibility:visible;mso-wrap-style:square;mso-width-percent:0;mso-height-percent:0;mso-wrap-distance-left:9pt;mso-wrap-distance-top:0;mso-wrap-distance-right:9pt;mso-wrap-distance-bottom:0;mso-position-horizontal:right;mso-position-horizontal-relative:margin;mso-position-vertical:absolute;mso-position-vertical-relative:text;mso-width-percent:0;mso-height-percent:0;mso-width-relative:margin;mso-height-relative:margin;v-text-anchor:middle" o:gfxdata="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" fillcolor="#5b9bd5 [3204]" strokecolor="#1f4d78 [1604]" strokeweight="1pt">
+                <v:textbox>
+                  <w:txbxContent>
+                    <w:p>
+                      <w:pPr>
+                        <w:jc w:val="center"/>
+                      </w:pPr>
+                      <w:r>
+                        <w:t>USER</w:t>
+                      </w:r>
+                    </w:p>
+                  </w:txbxContent>
+                </v:textbox>
+                <w10:wrap anchorx="margin"/>
+              </v:rect>
+            </w:pict>
+          </mc:Fallback>
+        </mc:AlternateContent>
+      </w:r>
       <w:r>
         <w:rPr>
           <w:noProof/>
@@ -79,7 +179,7 @@
           </mc:Choice>
           <mc:Fallback>
             <w:pict>
-              <v:rect w14:anchorId="49D099E2" id="Rectangle 7" o:spid="_x0000_s1026" style="position:absolute;margin-left:-3pt;margin-top:.75pt;width:175.5pt;height:28.5pt;z-index:251663360;visibility:visible;mso-wrap-style:square;mso-wrap-distance-left:9pt;mso-wrap-distance-top:0;mso-wrap-distance-right:9pt;mso-wrap-distance-bottom:0;mso-position-horizontal:absolute;mso-position-horizontal-relative:text;mso-position-vertical:absolute;mso-position-vertical-relative:text;v-text-anchor:middle" o:gfxdata="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" fillcolor="#5b9bd5 [3204]" strokecolor="#1f4d78 [1604]" strokeweight="1pt">
+              <v:rect w14:anchorId="49D099E2" id="Rectangle 7" o:spid="_x0000_s1027" style="position:absolute;margin-left:-3pt;margin-top:.75pt;width:175.5pt;height:28.5pt;z-index:251663360;visibility:visible;mso-wrap-style:square;mso-wrap-distance-left:9pt;mso-wrap-distance-top:0;mso-wrap-distance-right:9pt;mso-wrap-distance-bottom:0;mso-position-horizontal:absolute;mso-position-horizontal-relative:text;mso-position-vertical:absolute;mso-position-vertical-relative:text;v-text-anchor:middle" o:gfxdata="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" fillcolor="#5b9bd5 [3204]" strokecolor="#1f4d78 [1604]" strokeweight="1pt">
                 <v:textbox>
                   <w:txbxContent>
                     <w:p>
@@ -288,6 +388,14 @@
                               <w:spacing w:after="0"/>
                             </w:pPr>
                             <w:r>
+                              <w:t xml:space="preserve">      ACCESS_TOKEN          STRING</w:t>
+                            </w:r>
+                          </w:p>
+                          <w:p>
+                            <w:pPr>
+                              <w:spacing w:after="0"/>
+                            </w:pPr>
+                            <w:r>
                               <w:t>F   *CHARITY</w:t>
                             </w:r>
                             <w:r>
@@ -322,7 +430,7 @@
           </mc:Choice>
           <mc:Fallback>
             <w:pict>
-              <v:rect w14:anchorId="331E0947" id="Rectangle 6" o:spid="_x0000_s1027" style="position:absolute;margin-left:-3.75pt;margin-top:3.7pt;width:175.5pt;height:206.25pt;z-index:251662336;visibility:visible;mso-wrap-style:square;mso-height-percent:0;mso-wrap-distance-left:9pt;mso-wrap-distance-top:0;mso-wrap-distance-right:9pt;mso-wrap-distance-bottom:0;mso-position-horizontal:absolute;mso-position-horizontal-relative:text;mso-position-vertical:absolute;mso-position-vertical-relative:text;mso-height-percent:0;mso-height-relative:margin;v-text-anchor:middle" o:gfxdata="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" fillcolor="#5b9bd5 [3204]" strokecolor="#1f4d78 [1604]" strokeweight="1pt">
+              <v:rect w14:anchorId="331E0947" id="Rectangle 6" o:spid="_x0000_s1028" style="position:absolute;margin-left:-3.75pt;margin-top:3.7pt;width:175.5pt;height:206.25pt;z-index:251662336;visibility:visible;mso-wrap-style:square;mso-height-percent:0;mso-wrap-distance-left:9pt;mso-wrap-distance-top:0;mso-wrap-distance-right:9pt;mso-wrap-distance-bottom:0;mso-position-horizontal:absolute;mso-position-horizontal-relative:text;mso-position-vertical:absolute;mso-position-vertical-relative:text;mso-height-percent:0;mso-height-relative:margin;v-text-anchor:middle" o:gfxdata="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" fillcolor="#5b9bd5 [3204]" strokecolor="#1f4d78 [1604]" strokeweight="1pt">
                 <v:textbox>
                   <w:txbxContent>
                     <w:p>
@@ -464,6 +572,14 @@
                         <w:spacing w:after="0"/>
                       </w:pPr>
                       <w:r>
+                        <w:t xml:space="preserve">      ACCESS_TOKEN          STRING</w:t>
+                      </w:r>
+                    </w:p>
+                    <w:p>
+                      <w:pPr>
+                        <w:spacing w:after="0"/>
+                      </w:pPr>
+                      <w:r>
                         <w:t>F   *CHARITY</w:t>
                       </w:r>
                       <w:r>
@@ -481,6 +597,280 @@
                     </w:p>
                   </w:txbxContent>
                 </v:textbox>
+              </v:rect>
+            </w:pict>
+          </mc:Fallback>
+        </mc:AlternateContent>
+      </w:r>
+    </w:p>
+    <w:p>
+      <w:r>
+        <w:rPr>
+          <w:noProof/>
+        </w:rPr>
+        <mc:AlternateContent>
+          <mc:Choice Requires="wps">
+            <w:drawing>
+              <wp:anchor distT="0" distB="0" distL="114300" distR="114300" simplePos="0" relativeHeight="251664384" behindDoc="0" locked="0" layoutInCell="1" allowOverlap="1" wp14:anchorId="0994D003" wp14:editId="2CFCAC01">
+                <wp:simplePos x="0" y="0"/>
+                <wp:positionH relativeFrom="column">
+                  <wp:posOffset>-47625</wp:posOffset>
+                </wp:positionH>
+                <wp:positionV relativeFrom="paragraph">
+                  <wp:posOffset>2000250</wp:posOffset>
+                </wp:positionV>
+                <wp:extent cx="2219325" cy="438150"/>
+                <wp:effectExtent l="0" t="0" r="28575" b="19050"/>
+                <wp:wrapNone/>
+                <wp:docPr id="8" name="Rectangle 8"/>
+                <wp:cNvGraphicFramePr/>
+                <a:graphic xmlns:a="http://schemas.openxmlformats.org/drawingml/2006/main">
+                  <a:graphicData uri="http://schemas.microsoft.com/office/word/2010/wordprocessingShape">
+                    <wps:wsp>
+                      <wps:cNvSpPr/>
+                      <wps:spPr>
+                        <a:xfrm>
+                          <a:off x="0" y="0"/>
+                          <a:ext cx="2219325" cy="438150"/>
+                        </a:xfrm>
+                        <a:prstGeom prst="rect">
+                          <a:avLst/>
+                        </a:prstGeom>
+                      </wps:spPr>
+                      <wps:style>
+                        <a:lnRef idx="2">
+                          <a:schemeClr val="accent1">
+                            <a:shade val="50000"/>
+                          </a:schemeClr>
+                        </a:lnRef>
+                        <a:fillRef idx="1">
+                          <a:schemeClr val="accent1"/>
+                        </a:fillRef>
+                        <a:effectRef idx="0">
+                          <a:schemeClr val="accent1"/>
+                        </a:effectRef>
+                        <a:fontRef idx="minor">
+                          <a:schemeClr val="lt1"/>
+                        </a:fontRef>
+                      </wps:style>
+                      <wps:txbx>
+                        <w:txbxContent>
+                          <w:p>
+                            <w:pPr>
+                              <w:jc w:val="center"/>
+                            </w:pPr>
+                            <w:r>
+                              <w:t>STATUS_PK (CUST_ACCT)</w:t>
+                            </w:r>
+                          </w:p>
+                        </w:txbxContent>
+                      </wps:txbx>
+                      <wps:bodyPr rot="0" spcFirstLastPara="0" vertOverflow="overflow" horzOverflow="overflow" vert="horz" wrap="square" lIns="91440" tIns="45720" rIns="91440" bIns="45720" numCol="1" spcCol="0" rtlCol="0" fromWordArt="0" anchor="ctr" anchorCtr="0" forceAA="0" compatLnSpc="1">
+                        <a:prstTxWarp prst="textNoShape">
+                          <a:avLst/>
+                        </a:prstTxWarp>
+                        <a:noAutofit/>
+                      </wps:bodyPr>
+                    </wps:wsp>
+                  </a:graphicData>
+                </a:graphic>
+              </wp:anchor>
+            </w:drawing>
+          </mc:Choice>
+          <mc:Fallback>
+            <w:pict>
+              <v:rect w14:anchorId="0994D003" id="Rectangle 8" o:spid="_x0000_s1029" style="position:absolute;margin-left:-3.75pt;margin-top:157.5pt;width:174.75pt;height:34.5pt;z-index:251664384;visibility:visible;mso-wrap-style:square;mso-wrap-distance-left:9pt;mso-wrap-distance-top:0;mso-wrap-distance-right:9pt;mso-wrap-distance-bottom:0;mso-position-horizontal:absolute;mso-position-horizontal-relative:text;mso-position-vertical:absolute;mso-position-vertical-relative:text;v-text-anchor:middle" o:gfxdata="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" fillcolor="#5b9bd5 [3204]" strokecolor="#1f4d78 [1604]" strokeweight="1pt">
+                <v:textbox>
+                  <w:txbxContent>
+                    <w:p>
+                      <w:pPr>
+                        <w:jc w:val="center"/>
+                      </w:pPr>
+                      <w:r>
+                        <w:t>STATUS_PK (CUST_ACCT)</w:t>
+                      </w:r>
+                    </w:p>
+                  </w:txbxContent>
+                </v:textbox>
+              </v:rect>
+            </w:pict>
+          </mc:Fallback>
+        </mc:AlternateContent>
+      </w:r>
+      <w:bookmarkStart w:id="0" w:name="_GoBack"/>
+      <w:bookmarkEnd w:id="0"/>
+      <w:r>
+        <w:rPr>
+          <w:noProof/>
+        </w:rPr>
+        <mc:AlternateContent>
+          <mc:Choice Requires="wps">
+            <w:drawing>
+              <wp:anchor distT="0" distB="0" distL="114300" distR="114300" simplePos="0" relativeHeight="251670528" behindDoc="0" locked="0" layoutInCell="1" allowOverlap="1">
+                <wp:simplePos x="0" y="0"/>
+                <wp:positionH relativeFrom="margin">
+                  <wp:align>right</wp:align>
+                </wp:positionH>
+                <wp:positionV relativeFrom="paragraph">
+                  <wp:posOffset>28575</wp:posOffset>
+                </wp:positionV>
+                <wp:extent cx="2341880" cy="1828800"/>
+                <wp:effectExtent l="0" t="0" r="20320" b="19050"/>
+                <wp:wrapNone/>
+                <wp:docPr id="1" name="Rectangle 1"/>
+                <wp:cNvGraphicFramePr/>
+                <a:graphic xmlns:a="http://schemas.openxmlformats.org/drawingml/2006/main">
+                  <a:graphicData uri="http://schemas.microsoft.com/office/word/2010/wordprocessingShape">
+                    <wps:wsp>
+                      <wps:cNvSpPr/>
+                      <wps:spPr>
+                        <a:xfrm>
+                          <a:off x="0" y="0"/>
+                          <a:ext cx="2341880" cy="1828800"/>
+                        </a:xfrm>
+                        <a:prstGeom prst="rect">
+                          <a:avLst/>
+                        </a:prstGeom>
+                      </wps:spPr>
+                      <wps:style>
+                        <a:lnRef idx="2">
+                          <a:schemeClr val="accent1">
+                            <a:shade val="50000"/>
+                          </a:schemeClr>
+                        </a:lnRef>
+                        <a:fillRef idx="1">
+                          <a:schemeClr val="accent1"/>
+                        </a:fillRef>
+                        <a:effectRef idx="0">
+                          <a:schemeClr val="accent1"/>
+                        </a:effectRef>
+                        <a:fontRef idx="minor">
+                          <a:schemeClr val="lt1"/>
+                        </a:fontRef>
+                      </wps:style>
+                      <wps:txbx>
+                        <w:txbxContent>
+                          <w:p>
+                            <w:pPr>
+                              <w:spacing w:after="0"/>
+                            </w:pPr>
+                            <w:r>
+                              <w:t>Pf    *CUST_ACCT     STRING</w:t>
+                            </w:r>
+                          </w:p>
+                          <w:p>
+                            <w:pPr>
+                              <w:spacing w:after="0"/>
+                            </w:pPr>
+                            <w:r>
+                              <w:t xml:space="preserve">          FIRSTNAME     STRING</w:t>
+                            </w:r>
+                          </w:p>
+                          <w:p>
+                            <w:pPr>
+                              <w:spacing w:after="0"/>
+                            </w:pPr>
+                            <w:r>
+                              <w:t xml:space="preserve">          LASTNAME      STRING</w:t>
+                            </w:r>
+                          </w:p>
+                          <w:p>
+                            <w:pPr>
+                              <w:spacing w:after="0"/>
+                            </w:pPr>
+                            <w:r>
+                              <w:t xml:space="preserve">          EMAIL               STRING</w:t>
+                            </w:r>
+                          </w:p>
+                          <w:p>
+                            <w:pPr>
+                              <w:spacing w:after="0"/>
+                            </w:pPr>
+                            <w:r>
+                              <w:t xml:space="preserve">          USERNAME      STRING</w:t>
+                            </w:r>
+                          </w:p>
+                          <w:p>
+                            <w:pPr>
+                              <w:spacing w:after="0"/>
+                            </w:pPr>
+                            <w:r>
+                              <w:t xml:space="preserve">          PASSWORD      STRING</w:t>
+                            </w:r>
+                          </w:p>
+                        </w:txbxContent>
+                      </wps:txbx>
+                      <wps:bodyPr rot="0" spcFirstLastPara="0" vertOverflow="overflow" horzOverflow="overflow" vert="horz" wrap="square" lIns="91440" tIns="45720" rIns="91440" bIns="45720" numCol="1" spcCol="0" rtlCol="0" fromWordArt="0" anchor="ctr" anchorCtr="0" forceAA="0" compatLnSpc="1">
+                        <a:prstTxWarp prst="textNoShape">
+                          <a:avLst/>
+                        </a:prstTxWarp>
+                        <a:noAutofit/>
+                      </wps:bodyPr>
+                    </wps:wsp>
+                  </a:graphicData>
+                </a:graphic>
+                <wp14:sizeRelH relativeFrom="margin">
+                  <wp14:pctWidth>0</wp14:pctWidth>
+                </wp14:sizeRelH>
+              </wp:anchor>
+            </w:drawing>
+          </mc:Choice>
+          <mc:Fallback>
+            <w:pict>
+              <v:rect id="Rectangle 1" o:spid="_x0000_s1030" style="position:absolute;margin-left:133.2pt;margin-top:2.25pt;width:184.4pt;height:2in;z-index:251670528;visibility:visible;mso-wrap-style:square;mso-width-percent:0;mso-wrap-distance-left:9pt;mso-wrap-distance-top:0;mso-wrap-distance-right:9pt;mso-wrap-distance-bottom:0;mso-position-horizontal:right;mso-position-horizontal-relative:margin;mso-position-vertical:absolute;mso-position-vertical-relative:text;mso-width-percent:0;mso-width-relative:margin;v-text-anchor:middle" o:gfxdata="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" fillcolor="#5b9bd5 [3204]" strokecolor="#1f4d78 [1604]" strokeweight="1pt">
+                <v:textbox>
+                  <w:txbxContent>
+                    <w:p>
+                      <w:pPr>
+                        <w:spacing w:after="0"/>
+                      </w:pPr>
+                      <w:r>
+                        <w:t>Pf    *CUST_ACCT     STRING</w:t>
+                      </w:r>
+                    </w:p>
+                    <w:p>
+                      <w:pPr>
+                        <w:spacing w:after="0"/>
+                      </w:pPr>
+                      <w:r>
+                        <w:t xml:space="preserve">          FIRSTNAME     STRING</w:t>
+                      </w:r>
+                    </w:p>
+                    <w:p>
+                      <w:pPr>
+                        <w:spacing w:after="0"/>
+                      </w:pPr>
+                      <w:r>
+                        <w:t xml:space="preserve">          LASTNAME      STRING</w:t>
+                      </w:r>
+                    </w:p>
+                    <w:p>
+                      <w:pPr>
+                        <w:spacing w:after="0"/>
+                      </w:pPr>
+                      <w:r>
+                        <w:t xml:space="preserve">          EMAIL               STRING</w:t>
+                      </w:r>
+                    </w:p>
+                    <w:p>
+                      <w:pPr>
+                        <w:spacing w:after="0"/>
+                      </w:pPr>
+                      <w:r>
+                        <w:t xml:space="preserve">          USERNAME      STRING</w:t>
+                      </w:r>
+                    </w:p>
+                    <w:p>
+                      <w:pPr>
+                        <w:spacing w:after="0"/>
+                      </w:pPr>
+                      <w:r>
+                        <w:t xml:space="preserve">          PASSWORD      STRING</w:t>
+                      </w:r>
+                    </w:p>
+                  </w:txbxContent>
+                </v:textbox>
+                <w10:wrap anchorx="margin"/>
               </v:rect>
             </w:pict>
           </mc:Fallback>
@@ -495,11 +885,11 @@
             <w:drawing>
               <wp:anchor distT="0" distB="0" distL="114300" distR="114300" simplePos="0" relativeHeight="251661312" behindDoc="0" locked="0" layoutInCell="1" allowOverlap="1" wp14:anchorId="1266DCC6" wp14:editId="0F3040C5">
                 <wp:simplePos x="0" y="0"/>
-                <wp:positionH relativeFrom="column">
-                  <wp:posOffset>3362325</wp:posOffset>
+                <wp:positionH relativeFrom="margin">
+                  <wp:align>right</wp:align>
                 </wp:positionH>
                 <wp:positionV relativeFrom="paragraph">
-                  <wp:posOffset>1114425</wp:posOffset>
+                  <wp:posOffset>1866900</wp:posOffset>
                 </wp:positionV>
                 <wp:extent cx="2370456" cy="342900"/>
                 <wp:effectExtent l="0" t="0" r="10795" b="19050"/>
@@ -572,7 +962,7 @@
           </mc:Choice>
           <mc:Fallback>
             <w:pict>
-              <v:rect w14:anchorId="1266DCC6" id="Rectangle 5" o:spid="_x0000_s1028" style="position:absolute;margin-left:264.75pt;margin-top:87.75pt;width:186.65pt;height:27pt;z-index:251661312;visibility:visible;mso-wrap-style:square;mso-width-percent:0;mso-height-percent:0;mso-wrap-distance-left:9pt;mso-wrap-distance-top:0;mso-wrap-distance-right:9pt;mso-wrap-distance-bottom:0;mso-position-horizontal:absolute;mso-position-horizontal-relative:text;mso-position-vertical:absolute;mso-position-vertical-relative:text;mso-width-percent:0;mso-height-percent:0;mso-width-relative:margin;mso-height-relative:margin;v-text-anchor:middle" o:gfxdata="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" fillcolor="#5b9bd5 [3204]" strokecolor="#1f4d78 [1604]" strokeweight="1pt">
+              <v:rect w14:anchorId="1266DCC6" id="Rectangle 5" o:spid="_x0000_s1031" style="position:absolute;margin-left:135.45pt;margin-top:147pt;width:186.65pt;height:27pt;z-index:251661312;visibility:visible;mso-wrap-style:square;mso-width-percent:0;mso-height-percent:0;mso-wrap-distance-left:9pt;mso-wrap-distance-top:0;mso-wrap-distance-right:9pt;mso-wrap-distance-bottom:0;mso-position-horizontal:right;mso-position-horizontal-relative:margin;mso-position-vertical:absolute;mso-position-vertical-relative:text;mso-width-percent:0;mso-height-percent:0;mso-width-relative:margin;mso-height-relative:margin;v-text-anchor:middle" o:gfxdata="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" fillcolor="#5b9bd5 [3204]" strokecolor="#1f4d78 [1604]" strokeweight="1pt">
                 <v:textbox>
                   <w:txbxContent>
                     <w:p>
@@ -590,6 +980,7 @@
                     </w:p>
                   </w:txbxContent>
                 </v:textbox>
+                <w10:wrap anchorx="margin"/>
               </v:rect>
             </w:pict>
           </mc:Fallback>
@@ -602,18 +993,18 @@
         <mc:AlternateContent>
           <mc:Choice Requires="wps">
             <w:drawing>
-              <wp:anchor distT="0" distB="0" distL="114300" distR="114300" simplePos="0" relativeHeight="251660288" behindDoc="0" locked="0" layoutInCell="1" allowOverlap="1" wp14:anchorId="493178D1" wp14:editId="09F4CD0F">
+              <wp:anchor distT="0" distB="0" distL="114300" distR="114300" simplePos="0" relativeHeight="251667456" behindDoc="0" locked="0" layoutInCell="1" allowOverlap="1">
                 <wp:simplePos x="0" y="0"/>
-                <wp:positionH relativeFrom="column">
-                  <wp:posOffset>3363594</wp:posOffset>
+                <wp:positionH relativeFrom="margin">
+                  <wp:align>right</wp:align>
                 </wp:positionH>
                 <wp:positionV relativeFrom="paragraph">
-                  <wp:posOffset>-342900</wp:posOffset>
+                  <wp:posOffset>4914900</wp:posOffset>
                 </wp:positionV>
-                <wp:extent cx="2351406" cy="314325"/>
-                <wp:effectExtent l="0" t="0" r="10795" b="28575"/>
+                <wp:extent cx="2209800" cy="428625"/>
+                <wp:effectExtent l="0" t="0" r="19050" b="28575"/>
                 <wp:wrapNone/>
-                <wp:docPr id="4" name="Rectangle 4"/>
+                <wp:docPr id="12" name="Rectangle 12"/>
                 <wp:cNvGraphicFramePr/>
                 <a:graphic xmlns:a="http://schemas.openxmlformats.org/drawingml/2006/main">
                   <a:graphicData uri="http://schemas.microsoft.com/office/word/2010/wordprocessingShape">
@@ -622,7 +1013,7 @@
                       <wps:spPr>
                         <a:xfrm>
                           <a:off x="0" y="0"/>
-                          <a:ext cx="2351406" cy="314325"/>
+                          <a:ext cx="2209800" cy="428625"/>
                         </a:xfrm>
                         <a:prstGeom prst="rect">
                           <a:avLst/>
@@ -651,7 +1042,7 @@
                               <w:jc w:val="center"/>
                             </w:pPr>
                             <w:r>
-                              <w:t>USER</w:t>
+                              <w:t>PAYMENT_PK (CUST_ACCT)</w:t>
                             </w:r>
                           </w:p>
                         </w:txbxContent>
@@ -676,7 +1067,7 @@
           </mc:Choice>
           <mc:Fallback>
             <w:pict>
-              <v:rect w14:anchorId="493178D1" id="Rectangle 4" o:spid="_x0000_s1029" style="position:absolute;margin-left:264.85pt;margin-top:-27pt;width:185.15pt;height:24.75pt;z-index:251660288;visibility:visible;mso-wrap-style:square;mso-width-percent:0;mso-height-percent:0;mso-wrap-distance-left:9pt;mso-wrap-distance-top:0;mso-wrap-distance-right:9pt;mso-wrap-distance-bottom:0;mso-position-horizontal:absolute;mso-position-horizontal-relative:text;mso-position-vertical:absolute;mso-position-vertical-relative:text;mso-width-percent:0;mso-height-percent:0;mso-width-relative:margin;mso-height-relative:margin;v-text-anchor:middle" o:gfxdata="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" fillcolor="#5b9bd5 [3204]" strokecolor="#1f4d78 [1604]" strokeweight="1pt">
+              <v:rect id="Rectangle 12" o:spid="_x0000_s1032" style="position:absolute;margin-left:122.8pt;margin-top:387pt;width:174pt;height:33.75pt;z-index:251667456;visibility:visible;mso-wrap-style:square;mso-width-percent:0;mso-height-percent:0;mso-wrap-distance-left:9pt;mso-wrap-distance-top:0;mso-wrap-distance-right:9pt;mso-wrap-distance-bottom:0;mso-position-horizontal:right;mso-position-horizontal-relative:margin;mso-position-vertical:absolute;mso-position-vertical-relative:text;mso-width-percent:0;mso-height-percent:0;mso-width-relative:margin;mso-height-relative:margin;v-text-anchor:middle" o:gfxdata="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" fillcolor="#5b9bd5 [3204]" strokecolor="#1f4d78 [1604]" strokeweight="1pt">
                 <v:textbox>
                   <w:txbxContent>
                     <w:p>
@@ -684,11 +1075,12 @@
                         <w:jc w:val="center"/>
                       </w:pPr>
                       <w:r>
-                        <w:t>USER</w:t>
+                        <w:t>PAYMENT_PK (CUST_ACCT)</w:t>
                       </w:r>
                     </w:p>
                   </w:txbxContent>
                 </v:textbox>
+                <w10:wrap anchorx="margin"/>
               </v:rect>
             </w:pict>
           </mc:Fallback>
@@ -701,29 +1093,29 @@
         <mc:AlternateContent>
           <mc:Choice Requires="wps">
             <w:drawing>
-              <wp:anchor distT="0" distB="0" distL="114300" distR="114300" simplePos="0" relativeHeight="251659264" behindDoc="0" locked="0" layoutInCell="1" allowOverlap="1" wp14:anchorId="0F6B77D8" wp14:editId="28E14035">
+              <wp:anchor distT="0" distB="0" distL="114300" distR="114300" simplePos="0" relativeHeight="251666432" behindDoc="0" locked="0" layoutInCell="1" allowOverlap="1">
                 <wp:simplePos x="0" y="0"/>
-                <wp:positionH relativeFrom="column">
-                  <wp:posOffset>3668395</wp:posOffset>
+                <wp:positionH relativeFrom="margin">
+                  <wp:align>right</wp:align>
                 </wp:positionH>
                 <wp:positionV relativeFrom="paragraph">
-                  <wp:posOffset>-648970</wp:posOffset>
+                  <wp:posOffset>3209925</wp:posOffset>
                 </wp:positionV>
-                <wp:extent cx="1752600" cy="2359660"/>
-                <wp:effectExtent l="1270" t="0" r="20320" b="20320"/>
+                <wp:extent cx="2209800" cy="438150"/>
+                <wp:effectExtent l="0" t="0" r="19050" b="19050"/>
                 <wp:wrapNone/>
-                <wp:docPr id="3" name="Flowchart: Predefined Process 3"/>
+                <wp:docPr id="11" name="Rectangle 11"/>
                 <wp:cNvGraphicFramePr/>
                 <a:graphic xmlns:a="http://schemas.openxmlformats.org/drawingml/2006/main">
                   <a:graphicData uri="http://schemas.microsoft.com/office/word/2010/wordprocessingShape">
                     <wps:wsp>
                       <wps:cNvSpPr/>
                       <wps:spPr>
-                        <a:xfrm rot="16200000">
+                        <a:xfrm>
                           <a:off x="0" y="0"/>
-                          <a:ext cx="1752600" cy="2359660"/>
+                          <a:ext cx="2209800" cy="438150"/>
                         </a:xfrm>
-                        <a:prstGeom prst="flowChartPredefinedProcess">
+                        <a:prstGeom prst="rect">
                           <a:avLst/>
                         </a:prstGeom>
                       </wps:spPr>
@@ -747,89 +1139,166 @@
                         <w:txbxContent>
                           <w:p>
                             <w:pPr>
-                              <w:spacing w:after="0"/>
-                              <w:ind w:left="360"/>
-                            </w:pPr>
-                          </w:p>
-                          <w:p>
-                            <w:pPr>
-                              <w:spacing w:after="0"/>
-                              <w:ind w:left="360"/>
-                            </w:pPr>
-                            <w:r>
-                              <w:t>P</w:t>
-                            </w:r>
-                            <w:r>
-                              <w:t xml:space="preserve">F   </w:t>
-                            </w:r>
-                            <w:r>
-                              <w:t xml:space="preserve">* CUST_ACCT </w:t>
-                            </w:r>
-                            <w:r>
-                              <w:tab/>
-                            </w:r>
-                            <w:r>
-                              <w:t xml:space="preserve"> STRING</w:t>
-                            </w:r>
-                          </w:p>
-                          <w:p>
-                            <w:pPr>
-                              <w:spacing w:after="0"/>
-                              <w:ind w:left="360"/>
-                            </w:pPr>
-                            <w:r>
-                              <w:t xml:space="preserve">     </w:t>
-                            </w:r>
-                            <w:r>
-                              <w:t xml:space="preserve">FIRSTNAME  </w:t>
-                            </w:r>
-                            <w:r>
-                              <w:t xml:space="preserve">  </w:t>
-                            </w:r>
-                            <w:r>
-                              <w:tab/>
-                            </w:r>
-                            <w:r>
-                              <w:t xml:space="preserve"> </w:t>
-                            </w:r>
-                            <w:r>
-                              <w:t>STRING</w:t>
-                            </w:r>
-                          </w:p>
-                          <w:p>
-                            <w:pPr>
-                              <w:spacing w:after="0"/>
-                              <w:ind w:left="360"/>
-                            </w:pPr>
-                            <w:r>
-                              <w:t xml:space="preserve">     </w:t>
-                            </w:r>
-                            <w:r>
-                              <w:t>LASTNAME</w:t>
-                            </w:r>
-                            <w:r>
-                              <w:t xml:space="preserve">   </w:t>
-                            </w:r>
-                            <w:r>
-                              <w:t xml:space="preserve">  </w:t>
-                            </w:r>
-                            <w:r>
-                              <w:tab/>
-                              <w:t xml:space="preserve"> </w:t>
-                            </w:r>
-                            <w:r>
-                              <w:t>STRING</w:t>
-                            </w:r>
-                          </w:p>
-                          <w:p>
-                            <w:pPr>
-                              <w:ind w:left="360"/>
                               <w:jc w:val="center"/>
                             </w:pPr>
+                            <w:r>
+                              <w:t>PAYMENT</w:t>
+                            </w:r>
                           </w:p>
                         </w:txbxContent>
                       </wps:txbx>
-                      <wps:bodyPr rot="0" spcFirstLastPara="0" vertOverflow="overflow" horzOverflow="overflow" vert="vert" wrap="square" lIns="91440" tIns="45720" rIns="91440" bIns="45720" numCol="1" spcCol="0" rtlCol="0" fromWordArt="0" anchor="ctr" anchorCtr="0" forceAA="0" compatLnSpc="1">
+                      <wps:bodyPr rot="0" spcFirstLastPara="0" vertOverflow="overflow" horzOverflow="overflow" vert="horz" wrap="square" lIns="91440" tIns="45720" rIns="91440" bIns="45720" numCol="1" spcCol="0" rtlCol="0" fromWordArt="0" anchor="ctr" anchorCtr="0" forceAA="0" compatLnSpc="1">
+                        <a:prstTxWarp prst="textNoShape">
+                          <a:avLst/>
+                        </a:prstTxWarp>
+                        <a:noAutofit/>
+                      </wps:bodyPr>
+                    </wps:wsp>
+                  </a:graphicData>
+                </a:graphic>
+              </wp:anchor>
+            </w:drawing>
+          </mc:Choice>
+          <mc:Fallback>
+            <w:pict>
+              <v:rect id="Rectangle 11" o:spid="_x0000_s1033" style="position:absolute;margin-left:122.8pt;margin-top:252.75pt;width:174pt;height:34.5pt;z-index:251666432;visibility:visible;mso-wrap-style:square;mso-wrap-distance-left:9pt;mso-wrap-distance-top:0;mso-wrap-distance-right:9pt;mso-wrap-distance-bottom:0;mso-position-horizontal:right;mso-position-horizontal-relative:margin;mso-position-vertical:absolute;mso-position-vertical-relative:text;v-text-anchor:middle" o:gfxdata="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" fillcolor="#5b9bd5 [3204]" strokecolor="#1f4d78 [1604]" strokeweight="1pt">
+                <v:textbox>
+                  <w:txbxContent>
+                    <w:p>
+                      <w:pPr>
+                        <w:jc w:val="center"/>
+                      </w:pPr>
+                      <w:r>
+                        <w:t>PAYMENT</w:t>
+                      </w:r>
+                    </w:p>
+                  </w:txbxContent>
+                </v:textbox>
+                <w10:wrap anchorx="margin"/>
+              </v:rect>
+            </w:pict>
+          </mc:Fallback>
+        </mc:AlternateContent>
+      </w:r>
+      <w:r>
+        <w:rPr>
+          <w:noProof/>
+        </w:rPr>
+        <mc:AlternateContent>
+          <mc:Choice Requires="wps">
+            <w:drawing>
+              <wp:anchor distT="0" distB="0" distL="114300" distR="114300" simplePos="0" relativeHeight="251665408" behindDoc="0" locked="0" layoutInCell="1" allowOverlap="1" wp14:anchorId="15AC3356" wp14:editId="0A3A2FDB">
+                <wp:simplePos x="0" y="0"/>
+                <wp:positionH relativeFrom="margin">
+                  <wp:align>right</wp:align>
+                </wp:positionH>
+                <wp:positionV relativeFrom="paragraph">
+                  <wp:posOffset>3219450</wp:posOffset>
+                </wp:positionV>
+                <wp:extent cx="2209800" cy="2105025"/>
+                <wp:effectExtent l="0" t="0" r="19050" b="28575"/>
+                <wp:wrapNone/>
+                <wp:docPr id="10" name="Rectangle 10"/>
+                <wp:cNvGraphicFramePr/>
+                <a:graphic xmlns:a="http://schemas.openxmlformats.org/drawingml/2006/main">
+                  <a:graphicData uri="http://schemas.microsoft.com/office/word/2010/wordprocessingShape">
+                    <wps:wsp>
+                      <wps:cNvSpPr/>
+                      <wps:spPr>
+                        <a:xfrm>
+                          <a:off x="0" y="0"/>
+                          <a:ext cx="2209800" cy="2105025"/>
+                        </a:xfrm>
+                        <a:prstGeom prst="rect">
+                          <a:avLst/>
+                        </a:prstGeom>
+                      </wps:spPr>
+                      <wps:style>
+                        <a:lnRef idx="2">
+                          <a:schemeClr val="accent1">
+                            <a:shade val="50000"/>
+                          </a:schemeClr>
+                        </a:lnRef>
+                        <a:fillRef idx="1">
+                          <a:schemeClr val="accent1"/>
+                        </a:fillRef>
+                        <a:effectRef idx="0">
+                          <a:schemeClr val="accent1"/>
+                        </a:effectRef>
+                        <a:fontRef idx="minor">
+                          <a:schemeClr val="lt1"/>
+                        </a:fontRef>
+                      </wps:style>
+                      <wps:txbx>
+                        <w:txbxContent>
+                          <w:p>
+                            <w:pPr>
+                              <w:spacing w:after="0"/>
+                            </w:pPr>
+                            <w:r>
+                              <w:t xml:space="preserve">P   *CUST_ACCT </w:t>
+                            </w:r>
+                            <w:r>
+                              <w:tab/>
+                            </w:r>
+                            <w:r>
+                              <w:t>STRING</w:t>
+                            </w:r>
+                          </w:p>
+                          <w:p>
+                            <w:pPr>
+                              <w:spacing w:after="0"/>
+                            </w:pPr>
+                            <w:r>
+                              <w:t xml:space="preserve">       </w:t>
+                            </w:r>
+                            <w:r>
+                              <w:t>PAYMENT_TYPE</w:t>
+                            </w:r>
+                            <w:r>
+                              <w:tab/>
+                            </w:r>
+                            <w:r>
+                              <w:t>STRING</w:t>
+                            </w:r>
+                          </w:p>
+                          <w:p>
+                            <w:pPr>
+                              <w:spacing w:after="0"/>
+                            </w:pPr>
+                            <w:r>
+                              <w:t xml:space="preserve">       </w:t>
+                            </w:r>
+                            <w:r>
+                              <w:t>HAS_BALANCE</w:t>
+                            </w:r>
+                            <w:r>
+                              <w:tab/>
+                            </w:r>
+                            <w:r>
+                              <w:t>BOOLEAN</w:t>
+                            </w:r>
+                          </w:p>
+                          <w:p>
+                            <w:pPr>
+                              <w:spacing w:after="0"/>
+                            </w:pPr>
+                            <w:r>
+                              <w:t xml:space="preserve">       CURR</w:t>
+                            </w:r>
+                            <w:r>
+                              <w:t>_BALANCE</w:t>
+                            </w:r>
+                            <w:r>
+                              <w:tab/>
+                            </w:r>
+                            <w:r>
+                              <w:t>DOUBLE</w:t>
+                            </w:r>
+                          </w:p>
+                        </w:txbxContent>
+                      </wps:txbx>
+                      <wps:bodyPr rot="0" spcFirstLastPara="0" vertOverflow="overflow" horzOverflow="overflow" vert="horz" wrap="square" lIns="91440" tIns="45720" rIns="91440" bIns="45720" numCol="1" spcCol="0" rtlCol="0" fromWordArt="0" anchor="ctr" anchorCtr="0" forceAA="0" compatLnSpc="1">
                         <a:prstTxWarp prst="textNoShape">
                           <a:avLst/>
                         </a:prstTxWarp>
@@ -841,114 +1310,87 @@
                 <wp14:sizeRelH relativeFrom="margin">
                   <wp14:pctWidth>0</wp14:pctWidth>
                 </wp14:sizeRelH>
-                <wp14:sizeRelV relativeFrom="margin">
-                  <wp14:pctHeight>0</wp14:pctHeight>
-                </wp14:sizeRelV>
               </wp:anchor>
             </w:drawing>
           </mc:Choice>
           <mc:Fallback>
             <w:pict>
-              <v:shapetype w14:anchorId="0F6B77D8" id="_x0000_t112" coordsize="21600,21600" o:spt="112" path="m,l,21600r21600,l21600,xem2610,nfl2610,21600em18990,nfl18990,21600e">
-                <v:stroke joinstyle="miter"/>
-                <v:path o:extrusionok="f" gradientshapeok="t" o:connecttype="rect" textboxrect="2610,0,18990,21600"/>
-              </v:shapetype>
-              <v:shape id="Flowchart: Predefined Process 3" o:spid="_x0000_s1030" type="#_x0000_t112" style="position:absolute;margin-left:288.85pt;margin-top:-51.1pt;width:138pt;height:185.8pt;rotation:-90;z-index:251659264;visibility:visible;mso-wrap-style:square;mso-width-percent:0;mso-height-percent:0;mso-wrap-distance-left:9pt;mso-wrap-distance-top:0;mso-wrap-distance-right:9pt;mso-wrap-distance-bottom:0;mso-position-horizontal:absolute;mso-position-horizontal-relative:text;mso-position-vertical:absolute;mso-position-vertical-relative:text;mso-width-percent:0;mso-height-percent:0;mso-width-relative:margin;mso-height-relative:margin;v-text-anchor:middle" o:gfxdata="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" fillcolor="#5b9bd5 [3204]" strokecolor="#1f4d78 [1604]" strokeweight="1pt">
-                <v:textbox style="layout-flow:vertical">
+              <v:rect w14:anchorId="15AC3356" id="Rectangle 10" o:spid="_x0000_s1034" style="position:absolute;margin-left:122.8pt;margin-top:253.5pt;width:174pt;height:165.75pt;z-index:251665408;visibility:visible;mso-wrap-style:square;mso-width-percent:0;mso-wrap-distance-left:9pt;mso-wrap-distance-top:0;mso-wrap-distance-right:9pt;mso-wrap-distance-bottom:0;mso-position-horizontal:right;mso-position-horizontal-relative:margin;mso-position-vertical:absolute;mso-position-vertical-relative:text;mso-width-percent:0;mso-width-relative:margin;v-text-anchor:middle" o:gfxdata="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" fillcolor="#5b9bd5 [3204]" strokecolor="#1f4d78 [1604]" strokeweight="1pt">
+                <v:textbox>
                   <w:txbxContent>
                     <w:p>
                       <w:pPr>
                         <w:spacing w:after="0"/>
-                        <w:ind w:left="360"/>
-                      </w:pPr>
-                    </w:p>
-                    <w:p>
-                      <w:pPr>
-                        <w:spacing w:after="0"/>
-                        <w:ind w:left="360"/>
-                      </w:pPr>
-                      <w:r>
-                        <w:t>P</w:t>
-                      </w:r>
-                      <w:r>
-                        <w:t xml:space="preserve">F   </w:t>
-                      </w:r>
-                      <w:r>
-                        <w:t xml:space="preserve">* CUST_ACCT </w:t>
+                      </w:pPr>
+                      <w:r>
+                        <w:t xml:space="preserve">P   *CUST_ACCT </w:t>
                       </w:r>
                       <w:r>
                         <w:tab/>
                       </w:r>
                       <w:r>
-                        <w:t xml:space="preserve"> STRING</w:t>
-                      </w:r>
-                    </w:p>
-                    <w:p>
-                      <w:pPr>
-                        <w:spacing w:after="0"/>
-                        <w:ind w:left="360"/>
-                      </w:pPr>
-                      <w:r>
-                        <w:t xml:space="preserve">     </w:t>
-                      </w:r>
-                      <w:r>
-                        <w:t xml:space="preserve">FIRSTNAME  </w:t>
-                      </w:r>
-                      <w:r>
-                        <w:t xml:space="preserve">  </w:t>
+                        <w:t>STRING</w:t>
+                      </w:r>
+                    </w:p>
+                    <w:p>
+                      <w:pPr>
+                        <w:spacing w:after="0"/>
+                      </w:pPr>
+                      <w:r>
+                        <w:t xml:space="preserve">       </w:t>
+                      </w:r>
+                      <w:r>
+                        <w:t>PAYMENT_TYPE</w:t>
                       </w:r>
                       <w:r>
                         <w:tab/>
                       </w:r>
                       <w:r>
-                        <w:t xml:space="preserve"> </w:t>
-                      </w:r>
-                      <w:r>
                         <w:t>STRING</w:t>
                       </w:r>
                     </w:p>
                     <w:p>
                       <w:pPr>
                         <w:spacing w:after="0"/>
-                        <w:ind w:left="360"/>
-                      </w:pPr>
-                      <w:r>
-                        <w:t xml:space="preserve">     </w:t>
-                      </w:r>
-                      <w:r>
-                        <w:t>LASTNAME</w:t>
-                      </w:r>
-                      <w:r>
-                        <w:t xml:space="preserve">   </w:t>
-                      </w:r>
-                      <w:r>
-                        <w:t xml:space="preserve">  </w:t>
+                      </w:pPr>
+                      <w:r>
+                        <w:t xml:space="preserve">       </w:t>
+                      </w:r>
+                      <w:r>
+                        <w:t>HAS_BALANCE</w:t>
                       </w:r>
                       <w:r>
                         <w:tab/>
-                        <w:t xml:space="preserve"> </w:t>
-                      </w:r>
-                      <w:r>
-                        <w:t>STRING</w:t>
-                      </w:r>
-                    </w:p>
-                    <w:p>
-                      <w:pPr>
-                        <w:ind w:left="360"/>
-                        <w:jc w:val="center"/>
-                      </w:pPr>
+                      </w:r>
+                      <w:r>
+                        <w:t>BOOLEAN</w:t>
+                      </w:r>
+                    </w:p>
+                    <w:p>
+                      <w:pPr>
+                        <w:spacing w:after="0"/>
+                      </w:pPr>
+                      <w:r>
+                        <w:t xml:space="preserve">       CURR</w:t>
+                      </w:r>
+                      <w:r>
+                        <w:t>_BALANCE</w:t>
+                      </w:r>
+                      <w:r>
+                        <w:tab/>
+                      </w:r>
+                      <w:r>
+                        <w:t>DOUBLE</w:t>
+                      </w:r>
                     </w:p>
                   </w:txbxContent>
                 </v:textbox>
-              </v:shape>
+                <w10:wrap anchorx="margin"/>
+              </v:rect>
             </w:pict>
           </mc:Fallback>
         </mc:AlternateContent>
       </w:r>
-    </w:p>
-    <w:p>
-      <w:bookmarkStart w:id="0" w:name="_GoBack"/>
-      <w:bookmarkEnd w:id="0"/>
       <w:r>
         <w:rPr>
           <w:noProof/>
@@ -1024,7 +1466,7 @@
           </mc:Choice>
           <mc:Fallback>
             <w:pict>
-              <v:rect id="Rectangle 15" o:spid="_x0000_s1031" style="position:absolute;margin-left:8.25pt;margin-top:233.25pt;width:173.25pt;height:21pt;z-index:251669504;visibility:visible;mso-wrap-style:square;mso-wrap-distance-left:9pt;mso-wrap-distance-top:0;mso-wrap-distance-right:9pt;mso-wrap-distance-bottom:0;mso-position-horizontal:absolute;mso-position-horizontal-relative:text;mso-position-vertical:absolute;mso-position-vertical-relative:text;v-text-anchor:middle" o:gfxdata="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" fillcolor="#5b9bd5 [3204]" strokecolor="#1f4d78 [1604]" strokeweight="1pt">
+              <v:rect id="Rectangle 15" o:spid="_x0000_s1035" style="position:absolute;margin-left:8.25pt;margin-top:233.25pt;width:173.25pt;height:21pt;z-index:251669504;visibility:visible;mso-wrap-style:square;mso-wrap-distance-left:9pt;mso-wrap-distance-top:0;mso-wrap-distance-right:9pt;mso-wrap-distance-bottom:0;mso-position-horizontal:absolute;mso-position-horizontal-relative:text;mso-position-vertical:absolute;mso-position-vertical-relative:text;v-text-anchor:middle" o:gfxdata="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" fillcolor="#5b9bd5 [3204]" strokecolor="#1f4d78 [1604]" strokeweight="1pt">
                 <v:textbox>
                   <w:txbxContent>
                     <w:p>
@@ -1274,7 +1716,7 @@
           </mc:Choice>
           <mc:Fallback>
             <w:pict>
-              <v:rect id="Rectangle 13" o:spid="_x0000_s1032" style="position:absolute;margin-left:8.25pt;margin-top:244.5pt;width:173.25pt;height:179.25pt;z-index:251668480;visibility:visible;mso-wrap-style:square;mso-wrap-distance-left:9pt;mso-wrap-distance-top:0;mso-wrap-distance-right:9pt;mso-wrap-distance-bottom:0;mso-position-horizontal:absolute;mso-position-horizontal-relative:text;mso-position-vertical:absolute;mso-position-vertical-relative:text;v-text-anchor:middle" o:gfxdata="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" fillcolor="#5b9bd5 [3204]" strokecolor="#1f4d78 [1604]" strokeweight="1pt">
+              <v:rect id="Rectangle 13" o:spid="_x0000_s1036" style="position:absolute;margin-left:8.25pt;margin-top:244.5pt;width:173.25pt;height:179.25pt;z-index:251668480;visibility:visible;mso-wrap-style:square;mso-wrap-distance-left:9pt;mso-wrap-distance-top:0;mso-wrap-distance-right:9pt;mso-wrap-distance-bottom:0;mso-position-horizontal:absolute;mso-position-horizontal-relative:text;mso-position-vertical:absolute;mso-position-vertical-relative:text;v-text-anchor:middle" o:gfxdata="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" fillcolor="#5b9bd5 [3204]" strokecolor="#1f4d78 [1604]" strokeweight="1pt">
                 <v:textbox>
                   <w:txbxContent>
                     <w:p>
@@ -1441,501 +1883,6 @@
                       <w:pPr>
                         <w:jc w:val="center"/>
                       </w:pPr>
-                    </w:p>
-                  </w:txbxContent>
-                </v:textbox>
-              </v:rect>
-            </w:pict>
-          </mc:Fallback>
-        </mc:AlternateContent>
-      </w:r>
-      <w:r>
-        <w:rPr>
-          <w:noProof/>
-        </w:rPr>
-        <mc:AlternateContent>
-          <mc:Choice Requires="wps">
-            <w:drawing>
-              <wp:anchor distT="0" distB="0" distL="114300" distR="114300" simplePos="0" relativeHeight="251667456" behindDoc="0" locked="0" layoutInCell="1" allowOverlap="1">
-                <wp:simplePos x="0" y="0"/>
-                <wp:positionH relativeFrom="column">
-                  <wp:posOffset>3543300</wp:posOffset>
-                </wp:positionH>
-                <wp:positionV relativeFrom="paragraph">
-                  <wp:posOffset>3695700</wp:posOffset>
-                </wp:positionV>
-                <wp:extent cx="2209800" cy="428625"/>
-                <wp:effectExtent l="0" t="0" r="19050" b="28575"/>
-                <wp:wrapNone/>
-                <wp:docPr id="12" name="Rectangle 12"/>
-                <wp:cNvGraphicFramePr/>
-                <a:graphic xmlns:a="http://schemas.openxmlformats.org/drawingml/2006/main">
-                  <a:graphicData uri="http://schemas.microsoft.com/office/word/2010/wordprocessingShape">
-                    <wps:wsp>
-                      <wps:cNvSpPr/>
-                      <wps:spPr>
-                        <a:xfrm>
-                          <a:off x="0" y="0"/>
-                          <a:ext cx="2209800" cy="428625"/>
-                        </a:xfrm>
-                        <a:prstGeom prst="rect">
-                          <a:avLst/>
-                        </a:prstGeom>
-                      </wps:spPr>
-                      <wps:style>
-                        <a:lnRef idx="2">
-                          <a:schemeClr val="accent1">
-                            <a:shade val="50000"/>
-                          </a:schemeClr>
-                        </a:lnRef>
-                        <a:fillRef idx="1">
-                          <a:schemeClr val="accent1"/>
-                        </a:fillRef>
-                        <a:effectRef idx="0">
-                          <a:schemeClr val="accent1"/>
-                        </a:effectRef>
-                        <a:fontRef idx="minor">
-                          <a:schemeClr val="lt1"/>
-                        </a:fontRef>
-                      </wps:style>
-                      <wps:txbx>
-                        <w:txbxContent>
-                          <w:p>
-                            <w:pPr>
-                              <w:jc w:val="center"/>
-                            </w:pPr>
-                            <w:r>
-                              <w:t>PAYMENT_PK (CUST_ACCT)</w:t>
-                            </w:r>
-                          </w:p>
-                        </w:txbxContent>
-                      </wps:txbx>
-                      <wps:bodyPr rot="0" spcFirstLastPara="0" vertOverflow="overflow" horzOverflow="overflow" vert="horz" wrap="square" lIns="91440" tIns="45720" rIns="91440" bIns="45720" numCol="1" spcCol="0" rtlCol="0" fromWordArt="0" anchor="ctr" anchorCtr="0" forceAA="0" compatLnSpc="1">
-                        <a:prstTxWarp prst="textNoShape">
-                          <a:avLst/>
-                        </a:prstTxWarp>
-                        <a:noAutofit/>
-                      </wps:bodyPr>
-                    </wps:wsp>
-                  </a:graphicData>
-                </a:graphic>
-                <wp14:sizeRelH relativeFrom="margin">
-                  <wp14:pctWidth>0</wp14:pctWidth>
-                </wp14:sizeRelH>
-                <wp14:sizeRelV relativeFrom="margin">
-                  <wp14:pctHeight>0</wp14:pctHeight>
-                </wp14:sizeRelV>
-              </wp:anchor>
-            </w:drawing>
-          </mc:Choice>
-          <mc:Fallback>
-            <w:pict>
-              <v:rect id="Rectangle 12" o:spid="_x0000_s1033" style="position:absolute;margin-left:279pt;margin-top:291pt;width:174pt;height:33.75pt;z-index:251667456;visibility:visible;mso-wrap-style:square;mso-width-percent:0;mso-height-percent:0;mso-wrap-distance-left:9pt;mso-wrap-distance-top:0;mso-wrap-distance-right:9pt;mso-wrap-distance-bottom:0;mso-position-horizontal:absolute;mso-position-horizontal-relative:text;mso-position-vertical:absolute;mso-position-vertical-relative:text;mso-width-percent:0;mso-height-percent:0;mso-width-relative:margin;mso-height-relative:margin;v-text-anchor:middle" o:gfxdata="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" fillcolor="#5b9bd5 [3204]" strokecolor="#1f4d78 [1604]" strokeweight="1pt">
-                <v:textbox>
-                  <w:txbxContent>
-                    <w:p>
-                      <w:pPr>
-                        <w:jc w:val="center"/>
-                      </w:pPr>
-                      <w:r>
-                        <w:t>PAYMENT_PK (CUST_ACCT)</w:t>
-                      </w:r>
-                    </w:p>
-                  </w:txbxContent>
-                </v:textbox>
-              </v:rect>
-            </w:pict>
-          </mc:Fallback>
-        </mc:AlternateContent>
-      </w:r>
-      <w:r>
-        <w:rPr>
-          <w:noProof/>
-        </w:rPr>
-        <mc:AlternateContent>
-          <mc:Choice Requires="wps">
-            <w:drawing>
-              <wp:anchor distT="0" distB="0" distL="114300" distR="114300" simplePos="0" relativeHeight="251666432" behindDoc="0" locked="0" layoutInCell="1" allowOverlap="1">
-                <wp:simplePos x="0" y="0"/>
-                <wp:positionH relativeFrom="column">
-                  <wp:posOffset>3533775</wp:posOffset>
-                </wp:positionH>
-                <wp:positionV relativeFrom="paragraph">
-                  <wp:posOffset>1990725</wp:posOffset>
-                </wp:positionV>
-                <wp:extent cx="2209800" cy="438150"/>
-                <wp:effectExtent l="0" t="0" r="19050" b="19050"/>
-                <wp:wrapNone/>
-                <wp:docPr id="11" name="Rectangle 11"/>
-                <wp:cNvGraphicFramePr/>
-                <a:graphic xmlns:a="http://schemas.openxmlformats.org/drawingml/2006/main">
-                  <a:graphicData uri="http://schemas.microsoft.com/office/word/2010/wordprocessingShape">
-                    <wps:wsp>
-                      <wps:cNvSpPr/>
-                      <wps:spPr>
-                        <a:xfrm>
-                          <a:off x="0" y="0"/>
-                          <a:ext cx="2209800" cy="438150"/>
-                        </a:xfrm>
-                        <a:prstGeom prst="rect">
-                          <a:avLst/>
-                        </a:prstGeom>
-                      </wps:spPr>
-                      <wps:style>
-                        <a:lnRef idx="2">
-                          <a:schemeClr val="accent1">
-                            <a:shade val="50000"/>
-                          </a:schemeClr>
-                        </a:lnRef>
-                        <a:fillRef idx="1">
-                          <a:schemeClr val="accent1"/>
-                        </a:fillRef>
-                        <a:effectRef idx="0">
-                          <a:schemeClr val="accent1"/>
-                        </a:effectRef>
-                        <a:fontRef idx="minor">
-                          <a:schemeClr val="lt1"/>
-                        </a:fontRef>
-                      </wps:style>
-                      <wps:txbx>
-                        <w:txbxContent>
-                          <w:p>
-                            <w:pPr>
-                              <w:jc w:val="center"/>
-                            </w:pPr>
-                            <w:r>
-                              <w:t>PAYMENT</w:t>
-                            </w:r>
-                          </w:p>
-                        </w:txbxContent>
-                      </wps:txbx>
-                      <wps:bodyPr rot="0" spcFirstLastPara="0" vertOverflow="overflow" horzOverflow="overflow" vert="horz" wrap="square" lIns="91440" tIns="45720" rIns="91440" bIns="45720" numCol="1" spcCol="0" rtlCol="0" fromWordArt="0" anchor="ctr" anchorCtr="0" forceAA="0" compatLnSpc="1">
-                        <a:prstTxWarp prst="textNoShape">
-                          <a:avLst/>
-                        </a:prstTxWarp>
-                        <a:noAutofit/>
-                      </wps:bodyPr>
-                    </wps:wsp>
-                  </a:graphicData>
-                </a:graphic>
-              </wp:anchor>
-            </w:drawing>
-          </mc:Choice>
-          <mc:Fallback>
-            <w:pict>
-              <v:rect id="Rectangle 11" o:spid="_x0000_s1034" style="position:absolute;margin-left:278.25pt;margin-top:156.75pt;width:174pt;height:34.5pt;z-index:251666432;visibility:visible;mso-wrap-style:square;mso-wrap-distance-left:9pt;mso-wrap-distance-top:0;mso-wrap-distance-right:9pt;mso-wrap-distance-bottom:0;mso-position-horizontal:absolute;mso-position-horizontal-relative:text;mso-position-vertical:absolute;mso-position-vertical-relative:text;v-text-anchor:middle" o:gfxdata="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" fillcolor="#5b9bd5 [3204]" strokecolor="#1f4d78 [1604]" strokeweight="1pt">
-                <v:textbox>
-                  <w:txbxContent>
-                    <w:p>
-                      <w:pPr>
-                        <w:jc w:val="center"/>
-                      </w:pPr>
-                      <w:r>
-                        <w:t>PAYMENT</w:t>
-                      </w:r>
-                    </w:p>
-                  </w:txbxContent>
-                </v:textbox>
-              </v:rect>
-            </w:pict>
-          </mc:Fallback>
-        </mc:AlternateContent>
-      </w:r>
-      <w:r>
-        <w:rPr>
-          <w:noProof/>
-        </w:rPr>
-        <mc:AlternateContent>
-          <mc:Choice Requires="wps">
-            <w:drawing>
-              <wp:anchor distT="0" distB="0" distL="114300" distR="114300" simplePos="0" relativeHeight="251665408" behindDoc="0" locked="0" layoutInCell="1" allowOverlap="1" wp14:anchorId="15AC3356" wp14:editId="0A3A2FDB">
-                <wp:simplePos x="0" y="0"/>
-                <wp:positionH relativeFrom="column">
-                  <wp:posOffset>3543300</wp:posOffset>
-                </wp:positionH>
-                <wp:positionV relativeFrom="paragraph">
-                  <wp:posOffset>1990725</wp:posOffset>
-                </wp:positionV>
-                <wp:extent cx="2209800" cy="2105025"/>
-                <wp:effectExtent l="0" t="0" r="19050" b="28575"/>
-                <wp:wrapNone/>
-                <wp:docPr id="10" name="Rectangle 10"/>
-                <wp:cNvGraphicFramePr/>
-                <a:graphic xmlns:a="http://schemas.openxmlformats.org/drawingml/2006/main">
-                  <a:graphicData uri="http://schemas.microsoft.com/office/word/2010/wordprocessingShape">
-                    <wps:wsp>
-                      <wps:cNvSpPr/>
-                      <wps:spPr>
-                        <a:xfrm>
-                          <a:off x="0" y="0"/>
-                          <a:ext cx="2209800" cy="2105025"/>
-                        </a:xfrm>
-                        <a:prstGeom prst="rect">
-                          <a:avLst/>
-                        </a:prstGeom>
-                      </wps:spPr>
-                      <wps:style>
-                        <a:lnRef idx="2">
-                          <a:schemeClr val="accent1">
-                            <a:shade val="50000"/>
-                          </a:schemeClr>
-                        </a:lnRef>
-                        <a:fillRef idx="1">
-                          <a:schemeClr val="accent1"/>
-                        </a:fillRef>
-                        <a:effectRef idx="0">
-                          <a:schemeClr val="accent1"/>
-                        </a:effectRef>
-                        <a:fontRef idx="minor">
-                          <a:schemeClr val="lt1"/>
-                        </a:fontRef>
-                      </wps:style>
-                      <wps:txbx>
-                        <w:txbxContent>
-                          <w:p>
-                            <w:pPr>
-                              <w:spacing w:after="0"/>
-                            </w:pPr>
-                            <w:r>
-                              <w:t xml:space="preserve">P   *CUST_ACCT </w:t>
-                            </w:r>
-                            <w:r>
-                              <w:tab/>
-                            </w:r>
-                            <w:r>
-                              <w:t>STRING</w:t>
-                            </w:r>
-                          </w:p>
-                          <w:p>
-                            <w:pPr>
-                              <w:spacing w:after="0"/>
-                            </w:pPr>
-                            <w:r>
-                              <w:t xml:space="preserve">       </w:t>
-                            </w:r>
-                            <w:r>
-                              <w:t>PAYMENT_TYPE</w:t>
-                            </w:r>
-                            <w:r>
-                              <w:tab/>
-                            </w:r>
-                            <w:r>
-                              <w:t>STRING</w:t>
-                            </w:r>
-                          </w:p>
-                          <w:p>
-                            <w:pPr>
-                              <w:spacing w:after="0"/>
-                            </w:pPr>
-                            <w:r>
-                              <w:t xml:space="preserve">       </w:t>
-                            </w:r>
-                            <w:r>
-                              <w:t>HAS_BALANCE</w:t>
-                            </w:r>
-                            <w:r>
-                              <w:tab/>
-                            </w:r>
-                            <w:r>
-                              <w:t>BOOLEAN</w:t>
-                            </w:r>
-                          </w:p>
-                          <w:p>
-                            <w:pPr>
-                              <w:spacing w:after="0"/>
-                            </w:pPr>
-                            <w:r>
-                              <w:t xml:space="preserve">       CURR</w:t>
-                            </w:r>
-                            <w:r>
-                              <w:t>_BALANCE</w:t>
-                            </w:r>
-                            <w:r>
-                              <w:tab/>
-                            </w:r>
-                            <w:r>
-                              <w:t>DOUBLE</w:t>
-                            </w:r>
-                          </w:p>
-                        </w:txbxContent>
-                      </wps:txbx>
-                      <wps:bodyPr rot="0" spcFirstLastPara="0" vertOverflow="overflow" horzOverflow="overflow" vert="horz" wrap="square" lIns="91440" tIns="45720" rIns="91440" bIns="45720" numCol="1" spcCol="0" rtlCol="0" fromWordArt="0" anchor="ctr" anchorCtr="0" forceAA="0" compatLnSpc="1">
-                        <a:prstTxWarp prst="textNoShape">
-                          <a:avLst/>
-                        </a:prstTxWarp>
-                        <a:noAutofit/>
-                      </wps:bodyPr>
-                    </wps:wsp>
-                  </a:graphicData>
-                </a:graphic>
-                <wp14:sizeRelH relativeFrom="margin">
-                  <wp14:pctWidth>0</wp14:pctWidth>
-                </wp14:sizeRelH>
-              </wp:anchor>
-            </w:drawing>
-          </mc:Choice>
-          <mc:Fallback>
-            <w:pict>
-              <v:rect w14:anchorId="15AC3356" id="Rectangle 10" o:spid="_x0000_s1035" style="position:absolute;margin-left:279pt;margin-top:156.75pt;width:174pt;height:165.75pt;z-index:251665408;visibility:visible;mso-wrap-style:square;mso-width-percent:0;mso-wrap-distance-left:9pt;mso-wrap-distance-top:0;mso-wrap-distance-right:9pt;mso-wrap-distance-bottom:0;mso-position-horizontal:absolute;mso-position-horizontal-relative:text;mso-position-vertical:absolute;mso-position-vertical-relative:text;mso-width-percent:0;mso-width-relative:margin;v-text-anchor:middle" o:gfxdata="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" fillcolor="#5b9bd5 [3204]" strokecolor="#1f4d78 [1604]" strokeweight="1pt">
-                <v:textbox>
-                  <w:txbxContent>
-                    <w:p>
-                      <w:pPr>
-                        <w:spacing w:after="0"/>
-                      </w:pPr>
-                      <w:r>
-                        <w:t xml:space="preserve">P   *CUST_ACCT </w:t>
-                      </w:r>
-                      <w:r>
-                        <w:tab/>
-                      </w:r>
-                      <w:r>
-                        <w:t>STRING</w:t>
-                      </w:r>
-                    </w:p>
-                    <w:p>
-                      <w:pPr>
-                        <w:spacing w:after="0"/>
-                      </w:pPr>
-                      <w:r>
-                        <w:t xml:space="preserve">       </w:t>
-                      </w:r>
-                      <w:r>
-                        <w:t>PAYMENT_TYPE</w:t>
-                      </w:r>
-                      <w:r>
-                        <w:tab/>
-                      </w:r>
-                      <w:r>
-                        <w:t>STRING</w:t>
-                      </w:r>
-                    </w:p>
-                    <w:p>
-                      <w:pPr>
-                        <w:spacing w:after="0"/>
-                      </w:pPr>
-                      <w:r>
-                        <w:t xml:space="preserve">       </w:t>
-                      </w:r>
-                      <w:r>
-                        <w:t>HAS_BALANCE</w:t>
-                      </w:r>
-                      <w:r>
-                        <w:tab/>
-                      </w:r>
-                      <w:r>
-                        <w:t>BOOLEAN</w:t>
-                      </w:r>
-                    </w:p>
-                    <w:p>
-                      <w:pPr>
-                        <w:spacing w:after="0"/>
-                      </w:pPr>
-                      <w:r>
-                        <w:t xml:space="preserve">       CURR</w:t>
-                      </w:r>
-                      <w:r>
-                        <w:t>_BALANCE</w:t>
-                      </w:r>
-                      <w:r>
-                        <w:tab/>
-                      </w:r>
-                      <w:r>
-                        <w:t>DOUBLE</w:t>
-                      </w:r>
-                    </w:p>
-                  </w:txbxContent>
-                </v:textbox>
-              </v:rect>
-            </w:pict>
-          </mc:Fallback>
-        </mc:AlternateContent>
-      </w:r>
-      <w:r>
-        <w:rPr>
-          <w:noProof/>
-        </w:rPr>
-        <mc:AlternateContent>
-          <mc:Choice Requires="wps">
-            <w:drawing>
-              <wp:anchor distT="0" distB="0" distL="114300" distR="114300" simplePos="0" relativeHeight="251664384" behindDoc="0" locked="0" layoutInCell="1" allowOverlap="1" wp14:anchorId="0994D003" wp14:editId="2CFCAC01">
-                <wp:simplePos x="0" y="0"/>
-                <wp:positionH relativeFrom="column">
-                  <wp:posOffset>-38100</wp:posOffset>
-                </wp:positionH>
-                <wp:positionV relativeFrom="paragraph">
-                  <wp:posOffset>1943100</wp:posOffset>
-                </wp:positionV>
-                <wp:extent cx="2219325" cy="438150"/>
-                <wp:effectExtent l="0" t="0" r="28575" b="19050"/>
-                <wp:wrapNone/>
-                <wp:docPr id="8" name="Rectangle 8"/>
-                <wp:cNvGraphicFramePr/>
-                <a:graphic xmlns:a="http://schemas.openxmlformats.org/drawingml/2006/main">
-                  <a:graphicData uri="http://schemas.microsoft.com/office/word/2010/wordprocessingShape">
-                    <wps:wsp>
-                      <wps:cNvSpPr/>
-                      <wps:spPr>
-                        <a:xfrm>
-                          <a:off x="0" y="0"/>
-                          <a:ext cx="2219325" cy="438150"/>
-                        </a:xfrm>
-                        <a:prstGeom prst="rect">
-                          <a:avLst/>
-                        </a:prstGeom>
-                      </wps:spPr>
-                      <wps:style>
-                        <a:lnRef idx="2">
-                          <a:schemeClr val="accent1">
-                            <a:shade val="50000"/>
-                          </a:schemeClr>
-                        </a:lnRef>
-                        <a:fillRef idx="1">
-                          <a:schemeClr val="accent1"/>
-                        </a:fillRef>
-                        <a:effectRef idx="0">
-                          <a:schemeClr val="accent1"/>
-                        </a:effectRef>
-                        <a:fontRef idx="minor">
-                          <a:schemeClr val="lt1"/>
-                        </a:fontRef>
-                      </wps:style>
-                      <wps:txbx>
-                        <w:txbxContent>
-                          <w:p>
-                            <w:pPr>
-                              <w:jc w:val="center"/>
-                            </w:pPr>
-                            <w:r>
-                              <w:t>STATUS_PK (CUST_ACCT)</w:t>
-                            </w:r>
-                          </w:p>
-                        </w:txbxContent>
-                      </wps:txbx>
-                      <wps:bodyPr rot="0" spcFirstLastPara="0" vertOverflow="overflow" horzOverflow="overflow" vert="horz" wrap="square" lIns="91440" tIns="45720" rIns="91440" bIns="45720" numCol="1" spcCol="0" rtlCol="0" fromWordArt="0" anchor="ctr" anchorCtr="0" forceAA="0" compatLnSpc="1">
-                        <a:prstTxWarp prst="textNoShape">
-                          <a:avLst/>
-                        </a:prstTxWarp>
-                        <a:noAutofit/>
-                      </wps:bodyPr>
-                    </wps:wsp>
-                  </a:graphicData>
-                </a:graphic>
-              </wp:anchor>
-            </w:drawing>
-          </mc:Choice>
-          <mc:Fallback>
-            <w:pict>
-              <v:rect w14:anchorId="0994D003" id="Rectangle 8" o:spid="_x0000_s1036" style="position:absolute;margin-left:-3pt;margin-top:153pt;width:174.75pt;height:34.5pt;z-index:251664384;visibility:visible;mso-wrap-style:square;mso-wrap-distance-left:9pt;mso-wrap-distance-top:0;mso-wrap-distance-right:9pt;mso-wrap-distance-bottom:0;mso-position-horizontal:absolute;mso-position-horizontal-relative:text;mso-position-vertical:absolute;mso-position-vertical-relative:text;v-text-anchor:middle" o:gfxdata="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" fillcolor="#5b9bd5 [3204]" strokecolor="#1f4d78 [1604]" strokeweight="1pt">
-                <v:textbox>
-                  <w:txbxContent>
-                    <w:p>
-                      <w:pPr>
-                        <w:jc w:val="center"/>
-                      </w:pPr>
-                      <w:r>
-                        <w:t>STATUS_PK (CUST_ACCT)</w:t>
-                      </w:r>
                     </w:p>
                   </w:txbxContent>
                 </v:textbox>
@@ -1956,7 +1903,7 @@
 </file>
 
 <file path=word/numbering.xml><?xml version="1.0" encoding="utf-8"?>
-<w:numbering xmlns:wpc="http://schemas.microsoft.com/office/word/2010/wordprocessingCanvas" xmlns:cx="http://schemas.microsoft.com/office/drawing/2014/chartex" xmlns:mc="http://schemas.openxmlformats.org/markup-compatibility/2006" xmlns:o="urn:schemas-microsoft-com:office:office" xmlns:r="http://schemas.openxmlformats.org/officeDocument/2006/relationships" xmlns:m="http://schemas.openxmlformats.org/officeDocument/2006/math" xmlns:v="urn:schemas-microsoft-com:vml" xmlns:wp14="http://schemas.microsoft.com/office/word/2010/wordprocessingDrawing" xmlns:wp="http://schemas.openxmlformats.org/drawingml/2006/wordprocessingDrawing" xmlns:w10="urn:schemas-microsoft-com:office:word" xmlns:w="http://schemas.openxmlformats.org/wordprocessingml/2006/main" xmlns:w14="http://schemas.microsoft.com/office/word/2010/wordml" xmlns:w15="http://schemas.microsoft.com/office/word/2012/wordml" xmlns:w16se="http://schemas.microsoft.com/office/word/2015/wordml/symex" xmlns:wpg="http://schemas.microsoft.com/office/word/2010/wordprocessingGroup" xmlns:wpi="http://schemas.microsoft.com/office/word/2010/wordprocessingInk" xmlns:wne="http://schemas.microsoft.com/office/word/2006/wordml" xmlns:wps="http://schemas.microsoft.com/office/word/2010/wordprocessingShape" mc:Ignorable="w14 w15 w16se wp14">
+<w:numbering xmlns:wpc="http://schemas.microsoft.com/office/word/2010/wordprocessingCanvas" xmlns:cx="http://schemas.microsoft.com/office/drawing/2014/chartex" xmlns:cx1="http://schemas.microsoft.com/office/drawing/2015/9/8/chartex" xmlns:mc="http://schemas.openxmlformats.org/markup-compatibility/2006" xmlns:o="urn:schemas-microsoft-com:office:office" xmlns:r="http://schemas.openxmlformats.org/officeDocument/2006/relationships" xmlns:m="http://schemas.openxmlformats.org/officeDocument/2006/math" xmlns:v="urn:schemas-microsoft-com:vml" xmlns:wp14="http://schemas.microsoft.com/office/word/2010/wordprocessingDrawing" xmlns:wp="http://schemas.openxmlformats.org/drawingml/2006/wordprocessingDrawing" xmlns:w10="urn:schemas-microsoft-com:office:word" xmlns:w="http://schemas.openxmlformats.org/wordprocessingml/2006/main" xmlns:w14="http://schemas.microsoft.com/office/word/2010/wordml" xmlns:w15="http://schemas.microsoft.com/office/word/2012/wordml" xmlns:w16se="http://schemas.microsoft.com/office/word/2015/wordml/symex" xmlns:wpg="http://schemas.microsoft.com/office/word/2010/wordprocessingGroup" xmlns:wpi="http://schemas.microsoft.com/office/word/2010/wordprocessingInk" xmlns:wne="http://schemas.microsoft.com/office/word/2006/wordml" xmlns:wps="http://schemas.microsoft.com/office/word/2010/wordprocessingShape" mc:Ignorable="w14 w15 w16se wp14">
   <w:abstractNum w:abstractNumId="0" w15:restartNumberingAfterBreak="0">
     <w:nsid w:val="080440B2"/>
     <w:multiLevelType w:val="hybridMultilevel"/>

</xml_diff>